<commit_message>
Update Updated Literature Review.docx
</commit_message>
<xml_diff>
--- a/Global-optimization-using-meta-Heuristics-master (1)/Global-optimization-using-meta-Heuristics-master/Fyp-Work-master/Artifacts/Research/Deliverable 1/Updated Literature Review.docx
+++ b/Global-optimization-using-meta-Heuristics-master (1)/Global-optimization-using-meta-Heuristics-master/Fyp-Work-master/Artifacts/Research/Deliverable 1/Updated Literature Review.docx
@@ -531,7 +531,11 @@
               </mc:Choice>
               <mc:Fallback>
                 <w:pict>
-                  <v:shape w14:anchorId="34E633DC" id="Text Box 138" o:spid="_x0000_s1027" type="#_x0000_t202" style="position:absolute;left:0;text-align:left;margin-left:0;margin-top:0;width:134.85pt;height:302.4pt;z-index:251659264;visibility:visible;mso-wrap-style:square;mso-width-percent:941;mso-height-percent:773;mso-wrap-distance-left:9pt;mso-wrap-distance-top:0;mso-wrap-distance-right:9pt;mso-wrap-distance-bottom:0;mso-position-horizontal:center;mso-position-horizontal-relative:page;mso-position-vertical:center;mso-position-vertical-relative:page;mso-width-percent:941;mso-height-percent:773;mso-width-relative:page;mso-height-relative:page;v-text-anchor:middle" o:gfxdata="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" fillcolor="white [3201]" stroked="f" strokeweight=".5pt">
+                  <v:shapetype w14:anchorId="34E633DC" id="_x0000_t202" coordsize="21600,21600" o:spt="202" path="m,l,21600r21600,l21600,xe">
+                    <v:stroke joinstyle="miter"/>
+                    <v:path gradientshapeok="t" o:connecttype="rect"/>
+                  </v:shapetype>
+                  <v:shape id="Text Box 138" o:spid="_x0000_s1027" type="#_x0000_t202" style="position:absolute;left:0;text-align:left;margin-left:0;margin-top:0;width:134.85pt;height:302.4pt;z-index:251659264;visibility:visible;mso-wrap-style:square;mso-width-percent:941;mso-height-percent:773;mso-wrap-distance-left:9pt;mso-wrap-distance-top:0;mso-wrap-distance-right:9pt;mso-wrap-distance-bottom:0;mso-position-horizontal:center;mso-position-horizontal-relative:page;mso-position-vertical:center;mso-position-vertical-relative:page;mso-width-percent:941;mso-height-percent:773;mso-width-relative:page;mso-height-relative:page;v-text-anchor:middle" o:gfxdata="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" fillcolor="white [3201]" stroked="f" strokeweight=".5pt">
                     <v:textbox inset="0,0,0,0">
                       <w:txbxContent>
                         <w:tbl>
@@ -869,6 +873,15 @@
     <w:bookmarkStart w:id="1" w:name="_Ref6157985" w:displacedByCustomXml="next"/>
     <w:sdt>
       <w:sdtPr>
+        <w:rPr>
+          <w:rFonts w:asciiTheme="minorHAnsi" w:eastAsiaTheme="minorEastAsia" w:hAnsiTheme="minorHAnsi" w:cstheme="minorBidi"/>
+          <w:b w:val="0"/>
+          <w:i w:val="0"/>
+          <w:color w:val="auto"/>
+          <w:sz w:val="24"/>
+          <w:szCs w:val="20"/>
+          <w:u w:val="none"/>
+        </w:rPr>
         <w:id w:val="22522759"/>
         <w:docPartObj>
           <w:docPartGallery w:val="Table of Contents"/>
@@ -877,14 +890,8 @@
       </w:sdtPr>
       <w:sdtEndPr>
         <w:rPr>
-          <w:rFonts w:asciiTheme="minorHAnsi" w:eastAsiaTheme="minorEastAsia" w:hAnsiTheme="minorHAnsi" w:cstheme="minorBidi"/>
           <w:bCs/>
-          <w:i w:val="0"/>
           <w:noProof/>
-          <w:color w:val="auto"/>
-          <w:sz w:val="24"/>
-          <w:szCs w:val="20"/>
-          <w:u w:val="none"/>
         </w:rPr>
       </w:sdtEndPr>
       <w:sdtContent>
@@ -3382,6 +3389,38 @@
     </w:p>
     <w:p>
       <w:pPr>
+        <w:pStyle w:val="Heading2"/>
+        <w:numPr>
+          <w:ilvl w:val="1"/>
+          <w:numId w:val="1"/>
+        </w:numPr>
+      </w:pPr>
+      <w:r>
+        <w:t>Benchmark Functions</w:t>
+      </w:r>
+      <w:r>
+        <w:t>:</w:t>
+      </w:r>
+    </w:p>
+    <w:p>
+      <w:pPr>
+        <w:ind w:left="1080"/>
+      </w:pPr>
+    </w:p>
+    <w:p>
+      <w:pPr>
+        <w:ind w:left="1080"/>
+      </w:pPr>
+      <w:bookmarkStart w:id="8" w:name="_GoBack"/>
+      <w:bookmarkEnd w:id="8"/>
+    </w:p>
+    <w:p>
+      <w:pPr>
+        <w:ind w:left="1080"/>
+      </w:pPr>
+    </w:p>
+    <w:p>
+      <w:pPr>
         <w:pStyle w:val="Heading1"/>
         <w:numPr>
           <w:ilvl w:val="0"/>
@@ -3390,11 +3429,11 @@
         <w:spacing w:before="320" w:line="240" w:lineRule="auto"/>
         <w:jc w:val="both"/>
       </w:pPr>
-      <w:bookmarkStart w:id="8" w:name="_Toc6325831"/>
+      <w:bookmarkStart w:id="9" w:name="_Toc6325831"/>
       <w:r>
         <w:t>Literature Review:</w:t>
       </w:r>
-      <w:bookmarkEnd w:id="8"/>
+      <w:bookmarkEnd w:id="9"/>
     </w:p>
     <w:p>
       <w:pPr>
@@ -3404,11 +3443,11 @@
           <w:numId w:val="1"/>
         </w:numPr>
       </w:pPr>
-      <w:bookmarkStart w:id="9" w:name="_Toc6325832"/>
+      <w:bookmarkStart w:id="10" w:name="_Toc6325832"/>
       <w:r>
         <w:t>Genetic Algorithm</w:t>
       </w:r>
-      <w:bookmarkEnd w:id="9"/>
+      <w:bookmarkEnd w:id="10"/>
     </w:p>
     <w:p>
       <w:pPr>
@@ -3425,6 +3464,7 @@
         <w:rPr>
           <w:noProof/>
         </w:rPr>
+        <w:lastRenderedPageBreak/>
         <mc:AlternateContent>
           <mc:Choice Requires="wps">
             <w:drawing>
@@ -3562,7 +3602,7 @@
                                     <pic:cNvPicPr/>
                                   </pic:nvPicPr>
                                   <pic:blipFill>
-                                    <a:blip r:embed="rId9">
+                                    <a:blip r:embed="rId10">
                                       <a:extLst>
                                         <a:ext uri="{28A0092B-C50C-407E-A947-70E740481C1C}">
                                           <a14:useLocalDpi xmlns:a14="http://schemas.microsoft.com/office/drawing/2010/main" val="0"/>
@@ -3711,6 +3751,7 @@
         <w:rPr>
           <w:noProof/>
         </w:rPr>
+        <w:lastRenderedPageBreak/>
         <w:drawing>
           <wp:inline distT="0" distB="0" distL="0" distR="0" wp14:anchorId="3D3EFCC7" wp14:editId="120C44D7">
             <wp:extent cx="5467350" cy="3894455"/>
@@ -3727,7 +3768,7 @@
                     <pic:cNvPicPr/>
                   </pic:nvPicPr>
                   <pic:blipFill>
-                    <a:blip r:embed="rId10">
+                    <a:blip r:embed="rId11">
                       <a:extLst>
                         <a:ext uri="{28A0092B-C50C-407E-A947-70E740481C1C}">
                           <a14:useLocalDpi xmlns:a14="http://schemas.microsoft.com/office/drawing/2010/main" val="0"/>
@@ -3844,7 +3885,7 @@
                     <pic:cNvPicPr/>
                   </pic:nvPicPr>
                   <pic:blipFill>
-                    <a:blip r:embed="rId11">
+                    <a:blip r:embed="rId12">
                       <a:extLst>
                         <a:ext uri="{28A0092B-C50C-407E-A947-70E740481C1C}">
                           <a14:useLocalDpi xmlns:a14="http://schemas.microsoft.com/office/drawing/2010/main" val="0"/>
@@ -3952,8 +3993,6 @@
         <w:pStyle w:val="ListParagraph"/>
         <w:jc w:val="both"/>
       </w:pPr>
-      <w:bookmarkStart w:id="10" w:name="_GoBack"/>
-      <w:bookmarkEnd w:id="10"/>
       <w:r>
         <w:tab/>
       </w:r>
@@ -3977,7 +4016,7 @@
                     <pic:cNvPicPr/>
                   </pic:nvPicPr>
                   <pic:blipFill>
-                    <a:blip r:embed="rId12">
+                    <a:blip r:embed="rId13">
                       <a:extLst>
                         <a:ext uri="{28A0092B-C50C-407E-A947-70E740481C1C}">
                           <a14:useLocalDpi xmlns:a14="http://schemas.microsoft.com/office/drawing/2010/main" val="0"/>
@@ -4794,7 +4833,7 @@
       </w:pPr>
     </w:p>
     <w:sectPr>
-      <w:headerReference w:type="default" r:id="rId13"/>
+      <w:headerReference w:type="default" r:id="rId14"/>
       <w:pgSz w:w="12240" w:h="15840"/>
       <w:pgMar w:top="1440" w:right="1440" w:bottom="1440" w:left="1440" w:header="708" w:footer="708" w:gutter="0"/>
       <w:pgBorders w:offsetFrom="page">
@@ -6795,7 +6834,7 @@
 </file>
 
 <file path=customXml/itemProps1.xml><?xml version="1.0" encoding="utf-8"?>
-<ds:datastoreItem xmlns:ds="http://schemas.openxmlformats.org/officeDocument/2006/customXml" ds:itemID="{7AA7FE90-B915-4773-9058-177F49543068}">
+<ds:datastoreItem xmlns:ds="http://schemas.openxmlformats.org/officeDocument/2006/customXml" ds:itemID="{72A8EC4F-0D9E-457A-9F3B-C5F44CF7893F}">
   <ds:schemaRefs>
     <ds:schemaRef ds:uri="http://schemas.openxmlformats.org/officeDocument/2006/bibliography"/>
   </ds:schemaRefs>

</xml_diff>